<commit_message>
Changed Ronaldo to Messi
</commit_message>
<xml_diff>
--- a/footballer.docx
+++ b/footballer.docx
@@ -8,10 +8,10 @@
           <w:noProof/>
         </w:rPr>
         <w:drawing>
-          <wp:inline distT="0" distB="0" distL="0" distR="0" wp14:anchorId="63632342" wp14:editId="583B7F31">
+          <wp:inline distT="0" distB="0" distL="0" distR="0" wp14:anchorId="149EF5DD" wp14:editId="34A293F1">
             <wp:extent cx="5760720" cy="3240405"/>
             <wp:effectExtent l="0" t="0" r="0" b="0"/>
-            <wp:docPr id="1642473838" name="Obraz 1" descr="Cristiano Ronaldo wróci do formy? Może pobić swój życiowy rekord! -  Przegląd Sportowy"/>
+            <wp:docPr id="729195040" name="Obraz 1" descr="Lionel Messi would be 'welcomed with open arms' if Barcelona return is  agreed, says president of Spanish FA | Goal.com"/>
             <wp:cNvGraphicFramePr>
               <a:graphicFrameLocks xmlns:a="http://schemas.openxmlformats.org/drawingml/2006/main" noChangeAspect="1"/>
             </wp:cNvGraphicFramePr>
@@ -19,13 +19,13 @@
               <a:graphicData uri="http://schemas.openxmlformats.org/drawingml/2006/picture">
                 <pic:pic xmlns:pic="http://schemas.openxmlformats.org/drawingml/2006/picture">
                   <pic:nvPicPr>
-                    <pic:cNvPr id="0" name="Picture 1" descr="Cristiano Ronaldo wróci do formy? Może pobić swój życiowy rekord! -  Przegląd Sportowy"/>
+                    <pic:cNvPr id="0" name="Picture 1" descr="Lionel Messi would be 'welcomed with open arms' if Barcelona return is  agreed, says president of Spanish FA | Goal.com"/>
                     <pic:cNvPicPr>
                       <a:picLocks noChangeAspect="1" noChangeArrowheads="1"/>
                     </pic:cNvPicPr>
                   </pic:nvPicPr>
                   <pic:blipFill>
-                    <a:blip r:embed="rId4">
+                    <a:blip r:embed="rId4" cstate="print">
                       <a:extLst>
                         <a:ext uri="{28A0092B-C50C-407E-A947-70E740481C1C}">
                           <a14:useLocalDpi xmlns:a14="http://schemas.microsoft.com/office/drawing/2010/main" val="0"/>

</xml_diff>